<commit_message>
Scanner Class and document
</commit_message>
<xml_diff>
--- a/src/Collections/Collections Framework.docx
+++ b/src/Collections/Collections Framework.docx
@@ -4,17 +4,9 @@
   <w:body>
     <w:p>
       <w:pPr>
-        <w:pStyle w:val="IntenseQuote"/>
-        <w:rPr>
-          <w:sz w:val="44"/>
-          <w:szCs w:val="44"/>
-        </w:rPr>
-      </w:pPr>
-      <w:r>
-        <w:rPr>
-          <w:sz w:val="44"/>
-          <w:szCs w:val="44"/>
-        </w:rPr>
+        <w:pStyle w:val="Heading1"/>
+      </w:pPr>
+      <w:r>
         <w:t>Collections Framework</w:t>
       </w:r>
     </w:p>
@@ -35,7 +27,17 @@
     </w:p>
     <w:p>
       <w:r>
-        <w:t>All collection classes and interfaces are part of java.util package.</w:t>
+        <w:t xml:space="preserve">All collection classes and interfaces are part of </w:t>
+      </w:r>
+      <w:proofErr w:type="spellStart"/>
+      <w:proofErr w:type="gramStart"/>
+      <w:r>
+        <w:t>java.util</w:t>
+      </w:r>
+      <w:proofErr w:type="spellEnd"/>
+      <w:proofErr w:type="gramEnd"/>
+      <w:r>
+        <w:t xml:space="preserve"> package.</w:t>
       </w:r>
     </w:p>
     <w:p>
@@ -48,7 +50,7 @@
     </w:p>
     <w:p>
       <w:pPr>
-        <w:pStyle w:val="Heading1"/>
+        <w:pStyle w:val="Heading2"/>
       </w:pPr>
       <w:r>
         <w:t>Core Interfaces</w:t>
@@ -92,7 +94,15 @@
         <w:t xml:space="preserve">List: </w:t>
       </w:r>
       <w:r>
-        <w:t>it extends the Collection interface and it allows duplicate elements.</w:t>
+        <w:t xml:space="preserve">it extends the Collection </w:t>
+      </w:r>
+      <w:proofErr w:type="gramStart"/>
+      <w:r>
+        <w:t>interface</w:t>
+      </w:r>
+      <w:proofErr w:type="gramEnd"/>
+      <w:r>
+        <w:t xml:space="preserve"> and it allows duplicate elements.</w:t>
       </w:r>
     </w:p>
     <w:p>
@@ -107,7 +117,15 @@
         <w:t>Set</w:t>
       </w:r>
       <w:r>
-        <w:t>: it extends the collection interface and it does not allow duplicate elements.</w:t>
+        <w:t xml:space="preserve">: it extends the collection </w:t>
+      </w:r>
+      <w:proofErr w:type="gramStart"/>
+      <w:r>
+        <w:t>interface</w:t>
+      </w:r>
+      <w:proofErr w:type="gramEnd"/>
+      <w:r>
+        <w:t xml:space="preserve"> and it does not allow duplicate elements.</w:t>
       </w:r>
     </w:p>
     <w:p>
@@ -122,7 +140,15 @@
         <w:t>Map</w:t>
       </w:r>
       <w:r>
-        <w:t>: It is a root interface in a two-dimensional collection hierarchy, it contains key and value parts. It does not allow duplicate keys but values may be duplicated.</w:t>
+        <w:t xml:space="preserve">: It is a root interface in a two-dimensional collection hierarchy, it contains key and value parts. It does not allow duplicate </w:t>
+      </w:r>
+      <w:proofErr w:type="gramStart"/>
+      <w:r>
+        <w:t>keys</w:t>
+      </w:r>
+      <w:proofErr w:type="gramEnd"/>
+      <w:r>
+        <w:t xml:space="preserve"> but values may be duplicated.</w:t>
       </w:r>
     </w:p>
     <w:p>
@@ -198,42 +224,72 @@
           <w:numId w:val="2"/>
         </w:numPr>
       </w:pPr>
+      <w:proofErr w:type="spellStart"/>
       <w:r>
         <w:t>SortedSet</w:t>
       </w:r>
+      <w:proofErr w:type="spellEnd"/>
       <w:r>
         <w:t xml:space="preserve">: </w:t>
       </w:r>
       <w:r>
-        <w:t>A SortedSet is a set in which elements are sorted.</w:t>
-      </w:r>
-    </w:p>
-    <w:p>
-      <w:pPr>
-        <w:pStyle w:val="ListParagraph"/>
-        <w:numPr>
-          <w:ilvl w:val="0"/>
-          <w:numId w:val="2"/>
-        </w:numPr>
-      </w:pPr>
+        <w:t xml:space="preserve">A </w:t>
+      </w:r>
+      <w:proofErr w:type="spellStart"/>
+      <w:r>
+        <w:t>SortedSet</w:t>
+      </w:r>
+      <w:proofErr w:type="spellEnd"/>
+      <w:r>
+        <w:t xml:space="preserve"> is a </w:t>
+      </w:r>
+      <w:proofErr w:type="gramStart"/>
+      <w:r>
+        <w:t>set in</w:t>
+      </w:r>
+      <w:proofErr w:type="gramEnd"/>
+      <w:r>
+        <w:t xml:space="preserve"> which elements are sorted.</w:t>
+      </w:r>
+    </w:p>
+    <w:p>
+      <w:pPr>
+        <w:pStyle w:val="ListParagraph"/>
+        <w:numPr>
+          <w:ilvl w:val="0"/>
+          <w:numId w:val="2"/>
+        </w:numPr>
+      </w:pPr>
+      <w:proofErr w:type="spellStart"/>
       <w:r>
         <w:t>SortedMap</w:t>
       </w:r>
-      <w:r>
-        <w:t>: A sortedmap is a map in which key and value pairs are sorted based on the keys.</w:t>
-      </w:r>
-    </w:p>
-    <w:p>
-      <w:pPr>
-        <w:pStyle w:val="ListParagraph"/>
-        <w:numPr>
-          <w:ilvl w:val="0"/>
-          <w:numId w:val="2"/>
-        </w:numPr>
-      </w:pPr>
+      <w:proofErr w:type="spellEnd"/>
+      <w:r>
+        <w:t xml:space="preserve">: A </w:t>
+      </w:r>
+      <w:proofErr w:type="spellStart"/>
+      <w:r>
+        <w:t>sortedmap</w:t>
+      </w:r>
+      <w:proofErr w:type="spellEnd"/>
+      <w:r>
+        <w:t xml:space="preserve"> is a map in which key and value pairs are sorted based on the keys.</w:t>
+      </w:r>
+    </w:p>
+    <w:p>
+      <w:pPr>
+        <w:pStyle w:val="ListParagraph"/>
+        <w:numPr>
+          <w:ilvl w:val="0"/>
+          <w:numId w:val="2"/>
+        </w:numPr>
+      </w:pPr>
+      <w:proofErr w:type="spellStart"/>
       <w:r>
         <w:t>NavigableSet</w:t>
       </w:r>
+      <w:proofErr w:type="spellEnd"/>
       <w:r>
         <w:t>: it is used to navigate elements in a set.</w:t>
       </w:r>
@@ -246,9 +302,11 @@
           <w:numId w:val="2"/>
         </w:numPr>
       </w:pPr>
+      <w:proofErr w:type="spellStart"/>
       <w:r>
         <w:t>NavigableMap</w:t>
       </w:r>
+      <w:proofErr w:type="spellEnd"/>
       <w:r>
         <w:t>: it is used to navigate key and value pairs in a map.</w:t>
       </w:r>
@@ -265,19 +323,26 @@
         <w:t>Queue</w:t>
       </w:r>
       <w:r>
-        <w:t>: it is called as first in first out list, it allows insertion at rear end and deletion at front end.</w:t>
-      </w:r>
-    </w:p>
-    <w:p>
-      <w:pPr>
-        <w:pStyle w:val="ListParagraph"/>
-        <w:numPr>
-          <w:ilvl w:val="0"/>
-          <w:numId w:val="2"/>
-        </w:numPr>
-      </w:pPr>
-      <w:r>
-        <w:lastRenderedPageBreak/>
+        <w:t xml:space="preserve">: it is called as first in first out </w:t>
+      </w:r>
+      <w:proofErr w:type="gramStart"/>
+      <w:r>
+        <w:t>list,</w:t>
+      </w:r>
+      <w:proofErr w:type="gramEnd"/>
+      <w:r>
+        <w:t xml:space="preserve"> it allows insertion at rear end and deletion at front end.</w:t>
+      </w:r>
+    </w:p>
+    <w:p>
+      <w:pPr>
+        <w:pStyle w:val="ListParagraph"/>
+        <w:numPr>
+          <w:ilvl w:val="0"/>
+          <w:numId w:val="2"/>
+        </w:numPr>
+      </w:pPr>
+      <w:r>
         <w:t>Deque</w:t>
       </w:r>
       <w:r>
@@ -300,6 +365,7 @@
           <w:sz w:val="20"/>
           <w:szCs w:val="20"/>
         </w:rPr>
+        <w:lastRenderedPageBreak/>
         <w:drawing>
           <wp:inline distT="0" distB="0" distL="0" distR="0" wp14:anchorId="42C787B6" wp14:editId="2FF909F9">
             <wp:extent cx="5943600" cy="3347720"/>
@@ -352,7 +418,7 @@
     </w:p>
     <w:p>
       <w:pPr>
-        <w:pStyle w:val="Heading1"/>
+        <w:pStyle w:val="Heading2"/>
       </w:pPr>
       <w:r>
         <w:t>General Purpose Implementation</w:t>
@@ -371,9 +437,11 @@
           <w:numId w:val="2"/>
         </w:numPr>
       </w:pPr>
+      <w:proofErr w:type="spellStart"/>
       <w:r>
         <w:t>ArrayList</w:t>
       </w:r>
+      <w:proofErr w:type="spellEnd"/>
     </w:p>
     <w:p>
       <w:pPr>
@@ -407,21 +475,25 @@
           <w:numId w:val="2"/>
         </w:numPr>
       </w:pPr>
+      <w:proofErr w:type="spellStart"/>
       <w:r>
         <w:t>LinkedHashSet</w:t>
       </w:r>
-    </w:p>
-    <w:p>
-      <w:pPr>
-        <w:pStyle w:val="ListParagraph"/>
-        <w:numPr>
-          <w:ilvl w:val="0"/>
-          <w:numId w:val="2"/>
-        </w:numPr>
-      </w:pPr>
+      <w:proofErr w:type="spellEnd"/>
+    </w:p>
+    <w:p>
+      <w:pPr>
+        <w:pStyle w:val="ListParagraph"/>
+        <w:numPr>
+          <w:ilvl w:val="0"/>
+          <w:numId w:val="2"/>
+        </w:numPr>
+      </w:pPr>
+      <w:proofErr w:type="spellStart"/>
       <w:r>
         <w:t>TreeSet</w:t>
       </w:r>
+      <w:proofErr w:type="spellEnd"/>
     </w:p>
     <w:p>
       <w:pPr>
@@ -443,54 +515,64 @@
           <w:numId w:val="2"/>
         </w:numPr>
       </w:pPr>
+      <w:proofErr w:type="spellStart"/>
       <w:r>
         <w:t>LinkedHashMap</w:t>
       </w:r>
-    </w:p>
-    <w:p>
-      <w:pPr>
-        <w:pStyle w:val="ListParagraph"/>
-        <w:numPr>
-          <w:ilvl w:val="0"/>
-          <w:numId w:val="2"/>
-        </w:numPr>
-      </w:pPr>
+      <w:proofErr w:type="spellEnd"/>
+    </w:p>
+    <w:p>
+      <w:pPr>
+        <w:pStyle w:val="ListParagraph"/>
+        <w:numPr>
+          <w:ilvl w:val="0"/>
+          <w:numId w:val="2"/>
+        </w:numPr>
+      </w:pPr>
+      <w:proofErr w:type="spellStart"/>
       <w:r>
         <w:t>TreeMap</w:t>
       </w:r>
-    </w:p>
-    <w:p>
-      <w:pPr>
-        <w:pStyle w:val="ListParagraph"/>
-        <w:numPr>
-          <w:ilvl w:val="0"/>
-          <w:numId w:val="2"/>
-        </w:numPr>
-      </w:pPr>
+      <w:proofErr w:type="spellEnd"/>
+    </w:p>
+    <w:p>
+      <w:pPr>
+        <w:pStyle w:val="ListParagraph"/>
+        <w:numPr>
+          <w:ilvl w:val="0"/>
+          <w:numId w:val="2"/>
+        </w:numPr>
+      </w:pPr>
+      <w:proofErr w:type="spellStart"/>
       <w:r>
         <w:t>PriorityQueue</w:t>
       </w:r>
-    </w:p>
-    <w:p>
-      <w:pPr>
-        <w:pStyle w:val="ListParagraph"/>
-        <w:numPr>
-          <w:ilvl w:val="0"/>
-          <w:numId w:val="2"/>
-        </w:numPr>
-      </w:pPr>
+      <w:proofErr w:type="spellEnd"/>
+    </w:p>
+    <w:p>
+      <w:pPr>
+        <w:pStyle w:val="ListParagraph"/>
+        <w:numPr>
+          <w:ilvl w:val="0"/>
+          <w:numId w:val="2"/>
+        </w:numPr>
+      </w:pPr>
+      <w:proofErr w:type="spellStart"/>
       <w:r>
         <w:t>ArrayDeQue</w:t>
       </w:r>
+      <w:proofErr w:type="spellEnd"/>
     </w:p>
     <w:p/>
     <w:p>
       <w:pPr>
-        <w:pStyle w:val="Heading2"/>
-      </w:pPr>
+        <w:pStyle w:val="Heading3"/>
+      </w:pPr>
+      <w:proofErr w:type="spellStart"/>
       <w:r>
         <w:t>ArrayList</w:t>
       </w:r>
+      <w:proofErr w:type="spellEnd"/>
       <w:r>
         <w:t>&lt;E&gt;</w:t>
       </w:r>
@@ -517,17 +599,32 @@
     </w:p>
     <w:p>
       <w:r>
-        <w:lastRenderedPageBreak/>
         <w:t>The default</w:t>
       </w:r>
       <w:r>
-        <w:t xml:space="preserve"> initial capacity of ArrayList is 10, </w:t>
+        <w:t xml:space="preserve"> initial capacity of </w:t>
+      </w:r>
+      <w:proofErr w:type="spellStart"/>
+      <w:r>
+        <w:t>ArrayList</w:t>
+      </w:r>
+      <w:proofErr w:type="spellEnd"/>
+      <w:r>
+        <w:t xml:space="preserve"> is 10, </w:t>
       </w:r>
       <w:r>
         <w:t xml:space="preserve">the </w:t>
       </w:r>
       <w:r>
-        <w:t>Load factor of ArrayList is 100%.</w:t>
+        <w:t xml:space="preserve">Load factor of </w:t>
+      </w:r>
+      <w:proofErr w:type="spellStart"/>
+      <w:r>
+        <w:t>ArrayList</w:t>
+      </w:r>
+      <w:proofErr w:type="spellEnd"/>
+      <w:r>
+        <w:t xml:space="preserve"> is 100%.</w:t>
       </w:r>
     </w:p>
     <w:p>
@@ -541,6 +638,7 @@
           <w:sz w:val="20"/>
           <w:szCs w:val="20"/>
         </w:rPr>
+        <w:lastRenderedPageBreak/>
         <w:drawing>
           <wp:inline distT="0" distB="0" distL="0" distR="0" wp14:anchorId="6FF414B8" wp14:editId="231EB2EB">
             <wp:extent cx="4823460" cy="2653418"/>
@@ -601,7 +699,15 @@
     </w:p>
     <w:p>
       <w:r>
-        <w:t xml:space="preserve">As demonstrated in ArrayListExample1_Class, ArrayList class is very unsafe as it allows </w:t>
+        <w:t xml:space="preserve">As demonstrated in ArrayListExample1_Class, </w:t>
+      </w:r>
+      <w:proofErr w:type="spellStart"/>
+      <w:r>
+        <w:t>ArrayList</w:t>
+      </w:r>
+      <w:proofErr w:type="spellEnd"/>
+      <w:r>
+        <w:t xml:space="preserve"> class is very unsafe as it allows </w:t>
       </w:r>
       <w:r>
         <w:t>different</w:t>
@@ -612,7 +718,15 @@
     </w:p>
     <w:p>
       <w:r>
-        <w:t>We have to generalize it using generics to have safe or same type of data.</w:t>
+        <w:t xml:space="preserve">We </w:t>
+      </w:r>
+      <w:proofErr w:type="gramStart"/>
+      <w:r>
+        <w:t>have to</w:t>
+      </w:r>
+      <w:proofErr w:type="gramEnd"/>
+      <w:r>
+        <w:t xml:space="preserve"> generalize it using generics to have safe or same type of data.</w:t>
       </w:r>
     </w:p>
     <w:p>
@@ -637,7 +751,15 @@
     </w:p>
     <w:p>
       <w:r>
-        <w:t>As demonstrated in ArrayListExample2_Class, ArrayList&lt;Integer&gt; class is generalized to accept only integer, this is safer as the user is not allowed to provide other than integers.</w:t>
+        <w:t xml:space="preserve">As demonstrated in ArrayListExample2_Class, </w:t>
+      </w:r>
+      <w:proofErr w:type="spellStart"/>
+      <w:r>
+        <w:t>ArrayList</w:t>
+      </w:r>
+      <w:proofErr w:type="spellEnd"/>
+      <w:r>
+        <w:t>&lt;Integer&gt; class is generalized to accept only integer, this is safer as the user is not allowed to provide other than integers.</w:t>
       </w:r>
     </w:p>
     <w:p>
@@ -662,12 +784,28 @@
     </w:p>
     <w:p>
       <w:r>
-        <w:t>As demonstrated in ArrayListExample3_Class, ArrayList&lt;employee&gt; class is generalized to accept only employee type.</w:t>
-      </w:r>
-    </w:p>
-    <w:p>
-      <w:r>
-        <w:t>How ArrayList&lt;E&gt; Elements Shuffle works</w:t>
+        <w:t xml:space="preserve">As demonstrated in ArrayListExample3_Class, </w:t>
+      </w:r>
+      <w:proofErr w:type="spellStart"/>
+      <w:r>
+        <w:t>ArrayList</w:t>
+      </w:r>
+      <w:proofErr w:type="spellEnd"/>
+      <w:r>
+        <w:t>&lt;employee&gt; class is generalized to accept only employee type.</w:t>
+      </w:r>
+    </w:p>
+    <w:p>
+      <w:r>
+        <w:t xml:space="preserve">How </w:t>
+      </w:r>
+      <w:proofErr w:type="spellStart"/>
+      <w:r>
+        <w:t>ArrayList</w:t>
+      </w:r>
+      <w:proofErr w:type="spellEnd"/>
+      <w:r>
+        <w:t>&lt;E&gt; Elements Shuffle works</w:t>
       </w:r>
     </w:p>
     <w:p>
@@ -732,7 +870,7 @@
     </w:p>
     <w:p>
       <w:pPr>
-        <w:pStyle w:val="Heading2"/>
+        <w:pStyle w:val="Heading3"/>
       </w:pPr>
       <w:r>
         <w:t>LinkedList&lt;E&gt;</w:t>
@@ -961,10 +1099,18 @@
     </w:p>
     <w:p>
       <w:pPr>
-        <w:pStyle w:val="Heading2"/>
-      </w:pPr>
-      <w:r>
-        <w:t>Difference between ArrayList&lt;E&gt; and LinkedList&lt;E&gt;</w:t>
+        <w:pStyle w:val="Heading3"/>
+      </w:pPr>
+      <w:r>
+        <w:t xml:space="preserve">Difference between </w:t>
+      </w:r>
+      <w:proofErr w:type="spellStart"/>
+      <w:r>
+        <w:t>ArrayList</w:t>
+      </w:r>
+      <w:proofErr w:type="spellEnd"/>
+      <w:r>
+        <w:t>&lt;E&gt; and LinkedList&lt;E&gt;</w:t>
       </w:r>
     </w:p>
     <w:p>
@@ -1030,34 +1176,34 @@
     </w:p>
     <w:p>
       <w:pPr>
-        <w:pStyle w:val="Heading2"/>
+        <w:pStyle w:val="Heading3"/>
+      </w:pPr>
+      <w:r>
+        <w:t>HashSet&lt;E&gt;</w:t>
+      </w:r>
+    </w:p>
+    <w:p>
+      <w:pPr>
+        <w:pStyle w:val="ListParagraph"/>
+        <w:numPr>
+          <w:ilvl w:val="0"/>
+          <w:numId w:val="2"/>
+        </w:numPr>
+      </w:pPr>
+      <w:r>
+        <w:t>Insertion order is not preserved and not sorted.</w:t>
+      </w:r>
+    </w:p>
+    <w:p>
+      <w:pPr>
+        <w:pStyle w:val="ListParagraph"/>
+        <w:numPr>
+          <w:ilvl w:val="0"/>
+          <w:numId w:val="2"/>
+        </w:numPr>
       </w:pPr>
       <w:r>
         <w:lastRenderedPageBreak/>
-        <w:t>HashSet&lt;E&gt;</w:t>
-      </w:r>
-    </w:p>
-    <w:p>
-      <w:pPr>
-        <w:pStyle w:val="ListParagraph"/>
-        <w:numPr>
-          <w:ilvl w:val="0"/>
-          <w:numId w:val="2"/>
-        </w:numPr>
-      </w:pPr>
-      <w:r>
-        <w:t>Insertion order is not preserved and not sorted.</w:t>
-      </w:r>
-    </w:p>
-    <w:p>
-      <w:pPr>
-        <w:pStyle w:val="ListParagraph"/>
-        <w:numPr>
-          <w:ilvl w:val="0"/>
-          <w:numId w:val="2"/>
-        </w:numPr>
-      </w:pPr>
-      <w:r>
         <w:t>Null values are allowed.</w:t>
       </w:r>
     </w:p>
@@ -1095,13 +1241,18 @@
     </w:p>
     <w:p>
       <w:pPr>
-        <w:pStyle w:val="Heading2"/>
-      </w:pPr>
+        <w:pStyle w:val="Heading3"/>
+      </w:pPr>
+      <w:proofErr w:type="spellStart"/>
       <w:r>
         <w:t>Linked</w:t>
       </w:r>
       <w:r>
-        <w:t>HashSet&lt;E&gt;</w:t>
+        <w:t>HashSet</w:t>
+      </w:r>
+      <w:proofErr w:type="spellEnd"/>
+      <w:r>
+        <w:t>&lt;E&gt;</w:t>
       </w:r>
     </w:p>
     <w:p>
@@ -1174,13 +1325,18 @@
     </w:p>
     <w:p>
       <w:pPr>
-        <w:pStyle w:val="Heading2"/>
-      </w:pPr>
+        <w:pStyle w:val="Heading3"/>
+      </w:pPr>
+      <w:proofErr w:type="spellStart"/>
       <w:r>
         <w:t>Tree</w:t>
       </w:r>
       <w:r>
-        <w:t>Set&lt;E&gt;</w:t>
+        <w:t>Set</w:t>
+      </w:r>
+      <w:proofErr w:type="spellEnd"/>
+      <w:r>
+        <w:t>&lt;E&gt;</w:t>
       </w:r>
     </w:p>
     <w:p>
@@ -1283,22 +1439,38 @@
     </w:p>
     <w:p>
       <w:pPr>
-        <w:pStyle w:val="Heading2"/>
-      </w:pPr>
-      <w:r>
-        <w:t>HashMap&lt;E,V&gt;</w:t>
-      </w:r>
-    </w:p>
-    <w:p>
-      <w:pPr>
-        <w:pStyle w:val="ListParagraph"/>
-        <w:numPr>
-          <w:ilvl w:val="0"/>
-          <w:numId w:val="2"/>
-        </w:numPr>
-      </w:pPr>
-      <w:r>
-        <w:t>It is a two-dimensional collection class and it maintains key and value pairs.</w:t>
+        <w:pStyle w:val="Heading3"/>
+      </w:pPr>
+      <w:r>
+        <w:t>HashMap&lt;</w:t>
+      </w:r>
+      <w:proofErr w:type="gramStart"/>
+      <w:r>
+        <w:t>E,V</w:t>
+      </w:r>
+      <w:proofErr w:type="gramEnd"/>
+      <w:r>
+        <w:t>&gt;</w:t>
+      </w:r>
+    </w:p>
+    <w:p>
+      <w:pPr>
+        <w:pStyle w:val="ListParagraph"/>
+        <w:numPr>
+          <w:ilvl w:val="0"/>
+          <w:numId w:val="2"/>
+        </w:numPr>
+      </w:pPr>
+      <w:r>
+        <w:t xml:space="preserve">It is a two-dimensional collection </w:t>
+      </w:r>
+      <w:proofErr w:type="gramStart"/>
+      <w:r>
+        <w:t>class</w:t>
+      </w:r>
+      <w:proofErr w:type="gramEnd"/>
+      <w:r>
+        <w:t xml:space="preserve"> and it maintains key and value pairs.</w:t>
       </w:r>
     </w:p>
     <w:p>
@@ -1322,7 +1494,15 @@
         </w:numPr>
       </w:pPr>
       <w:r>
-        <w:t>It does not allow duplicate keys but values can be duplicated.</w:t>
+        <w:t xml:space="preserve">It does not allow duplicate </w:t>
+      </w:r>
+      <w:proofErr w:type="gramStart"/>
+      <w:r>
+        <w:t>keys</w:t>
+      </w:r>
+      <w:proofErr w:type="gramEnd"/>
+      <w:r>
+        <w:t xml:space="preserve"> but values can be duplicated.</w:t>
       </w:r>
     </w:p>
     <w:p>
@@ -1395,22 +1575,43 @@
     </w:p>
     <w:p>
       <w:pPr>
-        <w:pStyle w:val="Heading2"/>
-      </w:pPr>
-      <w:r>
-        <w:t>LinkedHashMap&lt;E,V&gt;</w:t>
-      </w:r>
-    </w:p>
-    <w:p>
-      <w:pPr>
-        <w:pStyle w:val="ListParagraph"/>
-        <w:numPr>
-          <w:ilvl w:val="0"/>
-          <w:numId w:val="2"/>
-        </w:numPr>
-      </w:pPr>
-      <w:r>
-        <w:t>It is a two-dimensional collection class and it maintains key and value pairs.</w:t>
+        <w:pStyle w:val="Heading3"/>
+      </w:pPr>
+      <w:proofErr w:type="spellStart"/>
+      <w:r>
+        <w:t>LinkedHashMap</w:t>
+      </w:r>
+      <w:proofErr w:type="spellEnd"/>
+      <w:r>
+        <w:t>&lt;</w:t>
+      </w:r>
+      <w:proofErr w:type="gramStart"/>
+      <w:r>
+        <w:t>E,V</w:t>
+      </w:r>
+      <w:proofErr w:type="gramEnd"/>
+      <w:r>
+        <w:t>&gt;</w:t>
+      </w:r>
+    </w:p>
+    <w:p>
+      <w:pPr>
+        <w:pStyle w:val="ListParagraph"/>
+        <w:numPr>
+          <w:ilvl w:val="0"/>
+          <w:numId w:val="2"/>
+        </w:numPr>
+      </w:pPr>
+      <w:r>
+        <w:t xml:space="preserve">It is a two-dimensional collection </w:t>
+      </w:r>
+      <w:proofErr w:type="gramStart"/>
+      <w:r>
+        <w:t>class</w:t>
+      </w:r>
+      <w:proofErr w:type="gramEnd"/>
+      <w:r>
+        <w:t xml:space="preserve"> and it maintains key and value pairs.</w:t>
       </w:r>
     </w:p>
     <w:p>
@@ -1440,7 +1641,15 @@
         </w:numPr>
       </w:pPr>
       <w:r>
-        <w:t>It does not allow duplicate keys but values can be duplicated.</w:t>
+        <w:t xml:space="preserve">It does not allow duplicate </w:t>
+      </w:r>
+      <w:proofErr w:type="gramStart"/>
+      <w:r>
+        <w:t>keys</w:t>
+      </w:r>
+      <w:proofErr w:type="gramEnd"/>
+      <w:r>
+        <w:t xml:space="preserve"> but values can be duplicated.</w:t>
       </w:r>
     </w:p>
     <w:p>
@@ -1519,22 +1728,122 @@
     </w:p>
     <w:p>
       <w:pPr>
-        <w:pStyle w:val="Heading2"/>
-      </w:pPr>
-      <w:r>
-        <w:t>TreeMap&lt;E,V&gt;</w:t>
-      </w:r>
-    </w:p>
-    <w:p>
-      <w:pPr>
-        <w:pStyle w:val="ListParagraph"/>
-        <w:numPr>
-          <w:ilvl w:val="0"/>
-          <w:numId w:val="2"/>
-        </w:numPr>
-      </w:pPr>
-      <w:r>
-        <w:t>It is a two-dimensional collection class and it maintains key and value pairs.</w:t>
+        <w:pStyle w:val="Heading3"/>
+      </w:pPr>
+      <w:proofErr w:type="spellStart"/>
+      <w:r>
+        <w:t>TreeMap</w:t>
+      </w:r>
+      <w:proofErr w:type="spellEnd"/>
+      <w:r>
+        <w:t>&lt;</w:t>
+      </w:r>
+      <w:proofErr w:type="gramStart"/>
+      <w:r>
+        <w:t>E,V</w:t>
+      </w:r>
+      <w:proofErr w:type="gramEnd"/>
+      <w:r>
+        <w:t>&gt;</w:t>
+      </w:r>
+    </w:p>
+    <w:p>
+      <w:pPr>
+        <w:pStyle w:val="ListParagraph"/>
+        <w:numPr>
+          <w:ilvl w:val="0"/>
+          <w:numId w:val="2"/>
+        </w:numPr>
+      </w:pPr>
+      <w:r>
+        <w:t xml:space="preserve">It is a two-dimensional collection </w:t>
+      </w:r>
+      <w:proofErr w:type="gramStart"/>
+      <w:r>
+        <w:t>class</w:t>
+      </w:r>
+      <w:proofErr w:type="gramEnd"/>
+      <w:r>
+        <w:t xml:space="preserve"> and it maintains key and value pairs.</w:t>
+      </w:r>
+    </w:p>
+    <w:p>
+      <w:pPr>
+        <w:pStyle w:val="ListParagraph"/>
+        <w:numPr>
+          <w:ilvl w:val="0"/>
+          <w:numId w:val="2"/>
+        </w:numPr>
+      </w:pPr>
+      <w:r>
+        <w:t xml:space="preserve">It is an implementation of </w:t>
+      </w:r>
+      <w:r>
+        <w:t>the binary tree</w:t>
+      </w:r>
+      <w:r>
+        <w:t xml:space="preserve"> </w:t>
+      </w:r>
+      <w:r>
+        <w:t>technique with linked representation</w:t>
+      </w:r>
+      <w:r>
+        <w:t>.</w:t>
+      </w:r>
+    </w:p>
+    <w:p>
+      <w:pPr>
+        <w:pStyle w:val="ListParagraph"/>
+        <w:numPr>
+          <w:ilvl w:val="0"/>
+          <w:numId w:val="2"/>
+        </w:numPr>
+      </w:pPr>
+      <w:r>
+        <w:t xml:space="preserve">It does not allow duplicate </w:t>
+      </w:r>
+      <w:proofErr w:type="gramStart"/>
+      <w:r>
+        <w:t>keys</w:t>
+      </w:r>
+      <w:proofErr w:type="gramEnd"/>
+      <w:r>
+        <w:t xml:space="preserve"> but values can be duplicated.</w:t>
+      </w:r>
+    </w:p>
+    <w:p>
+      <w:pPr>
+        <w:pStyle w:val="ListParagraph"/>
+        <w:numPr>
+          <w:ilvl w:val="0"/>
+          <w:numId w:val="2"/>
+        </w:numPr>
+      </w:pPr>
+      <w:r>
+        <w:t xml:space="preserve">It </w:t>
+      </w:r>
+      <w:r>
+        <w:t>does not</w:t>
+      </w:r>
+      <w:r>
+        <w:t xml:space="preserve"> </w:t>
+      </w:r>
+      <w:r>
+        <w:t>allow</w:t>
+      </w:r>
+      <w:r>
+        <w:t xml:space="preserve"> null </w:t>
+      </w:r>
+      <w:proofErr w:type="gramStart"/>
+      <w:r>
+        <w:t>key</w:t>
+      </w:r>
+      <w:proofErr w:type="gramEnd"/>
+      <w:r>
+        <w:t xml:space="preserve"> </w:t>
+      </w:r>
+      <w:r>
+        <w:t>but it allows null values.</w:t>
       </w:r>
     </w:p>
     <w:p>
@@ -1547,69 +1856,6 @@
       </w:pPr>
       <w:r>
         <w:lastRenderedPageBreak/>
-        <w:t xml:space="preserve">It is an implementation of </w:t>
-      </w:r>
-      <w:r>
-        <w:t>the binary tree</w:t>
-      </w:r>
-      <w:r>
-        <w:t xml:space="preserve"> </w:t>
-      </w:r>
-      <w:r>
-        <w:t>technique with linked representation</w:t>
-      </w:r>
-      <w:r>
-        <w:t>.</w:t>
-      </w:r>
-    </w:p>
-    <w:p>
-      <w:pPr>
-        <w:pStyle w:val="ListParagraph"/>
-        <w:numPr>
-          <w:ilvl w:val="0"/>
-          <w:numId w:val="2"/>
-        </w:numPr>
-      </w:pPr>
-      <w:r>
-        <w:t>It does not allow duplicate keys but values can be duplicated.</w:t>
-      </w:r>
-    </w:p>
-    <w:p>
-      <w:pPr>
-        <w:pStyle w:val="ListParagraph"/>
-        <w:numPr>
-          <w:ilvl w:val="0"/>
-          <w:numId w:val="2"/>
-        </w:numPr>
-      </w:pPr>
-      <w:r>
-        <w:t xml:space="preserve">It </w:t>
-      </w:r>
-      <w:r>
-        <w:t>does not</w:t>
-      </w:r>
-      <w:r>
-        <w:t xml:space="preserve"> </w:t>
-      </w:r>
-      <w:r>
-        <w:t>allow</w:t>
-      </w:r>
-      <w:r>
-        <w:t xml:space="preserve"> null key </w:t>
-      </w:r>
-      <w:r>
-        <w:t>but it allows null values.</w:t>
-      </w:r>
-    </w:p>
-    <w:p>
-      <w:pPr>
-        <w:pStyle w:val="ListParagraph"/>
-        <w:numPr>
-          <w:ilvl w:val="0"/>
-          <w:numId w:val="2"/>
-        </w:numPr>
-      </w:pPr>
-      <w:r>
         <w:t xml:space="preserve">It is a </w:t>
       </w:r>
       <w:r>
@@ -1671,7 +1917,7 @@
     </w:p>
     <w:p>
       <w:pPr>
-        <w:pStyle w:val="Heading2"/>
+        <w:pStyle w:val="Heading3"/>
       </w:pPr>
       <w:r>
         <w:t>Difference between Set and Map implementation classes</w:t>
@@ -1738,6 +1984,534 @@
         </w:drawing>
       </w:r>
     </w:p>
+    <w:p/>
+    <w:p>
+      <w:pPr>
+        <w:pStyle w:val="Heading3"/>
+      </w:pPr>
+      <w:proofErr w:type="spellStart"/>
+      <w:r>
+        <w:t>PriorityQueue</w:t>
+      </w:r>
+      <w:proofErr w:type="spellEnd"/>
+      <w:r>
+        <w:t>&lt;E&gt;</w:t>
+      </w:r>
+    </w:p>
+    <w:p>
+      <w:pPr>
+        <w:pStyle w:val="ListParagraph"/>
+        <w:numPr>
+          <w:ilvl w:val="0"/>
+          <w:numId w:val="2"/>
+        </w:numPr>
+      </w:pPr>
+      <w:r>
+        <w:t>Elements are inserted at rear end and deleted at front end.</w:t>
+      </w:r>
+    </w:p>
+    <w:p>
+      <w:pPr>
+        <w:pStyle w:val="ListParagraph"/>
+        <w:numPr>
+          <w:ilvl w:val="0"/>
+          <w:numId w:val="2"/>
+        </w:numPr>
+      </w:pPr>
+      <w:r>
+        <w:t>In priority queue least valued element has highest priority.</w:t>
+      </w:r>
+    </w:p>
+    <w:p>
+      <w:pPr>
+        <w:pStyle w:val="ListParagraph"/>
+        <w:numPr>
+          <w:ilvl w:val="0"/>
+          <w:numId w:val="2"/>
+        </w:numPr>
+      </w:pPr>
+      <w:r>
+        <w:t>It allows duplicate elements</w:t>
+      </w:r>
+    </w:p>
+    <w:p>
+      <w:pPr>
+        <w:pStyle w:val="ListParagraph"/>
+        <w:numPr>
+          <w:ilvl w:val="0"/>
+          <w:numId w:val="2"/>
+        </w:numPr>
+      </w:pPr>
+      <w:r>
+        <w:t>It does not allow null value</w:t>
+      </w:r>
+    </w:p>
+    <w:p>
+      <w:pPr>
+        <w:pStyle w:val="ListParagraph"/>
+        <w:numPr>
+          <w:ilvl w:val="0"/>
+          <w:numId w:val="2"/>
+        </w:numPr>
+      </w:pPr>
+      <w:r>
+        <w:t>Initial capacity is 11.</w:t>
+      </w:r>
+    </w:p>
+    <w:p>
+      <w:pPr>
+        <w:pStyle w:val="ListParagraph"/>
+        <w:numPr>
+          <w:ilvl w:val="0"/>
+          <w:numId w:val="2"/>
+        </w:numPr>
+      </w:pPr>
+      <w:r>
+        <w:t>Load factor is 100%</w:t>
+      </w:r>
+    </w:p>
+    <w:p>
+      <w:pPr>
+        <w:pStyle w:val="ListParagraph"/>
+        <w:numPr>
+          <w:ilvl w:val="0"/>
+          <w:numId w:val="2"/>
+        </w:numPr>
+      </w:pPr>
+      <w:r>
+        <w:t>Internally it uses heap tree data structure. In this tree each tree is greater than its child node.</w:t>
+      </w:r>
+    </w:p>
+    <w:p>
+      <w:pPr>
+        <w:pStyle w:val="ListParagraph"/>
+        <w:numPr>
+          <w:ilvl w:val="0"/>
+          <w:numId w:val="2"/>
+        </w:numPr>
+      </w:pPr>
+      <w:proofErr w:type="gramStart"/>
+      <w:r>
+        <w:t>Offer(</w:t>
+      </w:r>
+      <w:proofErr w:type="gramEnd"/>
+      <w:r>
+        <w:t>) or add() is used to insert the elements</w:t>
+      </w:r>
+    </w:p>
+    <w:p>
+      <w:pPr>
+        <w:pStyle w:val="ListParagraph"/>
+        <w:numPr>
+          <w:ilvl w:val="0"/>
+          <w:numId w:val="2"/>
+        </w:numPr>
+      </w:pPr>
+      <w:proofErr w:type="gramStart"/>
+      <w:r>
+        <w:t>Poll(</w:t>
+      </w:r>
+      <w:proofErr w:type="gramEnd"/>
+      <w:r>
+        <w:t>) or remove() is used to remove the element.</w:t>
+      </w:r>
+    </w:p>
+    <w:p>
+      <w:pPr>
+        <w:pStyle w:val="ListParagraph"/>
+        <w:numPr>
+          <w:ilvl w:val="0"/>
+          <w:numId w:val="2"/>
+        </w:numPr>
+      </w:pPr>
+      <w:r>
+        <w:t>Insertion order is not preserved.</w:t>
+      </w:r>
+    </w:p>
+    <w:p>
+      <w:r>
+        <w:rPr>
+          <w:highlight w:val="yellow"/>
+        </w:rPr>
+        <w:t xml:space="preserve">Refer Code Snippet: </w:t>
+      </w:r>
+      <w:r>
+        <w:rPr>
+          <w:highlight w:val="yellow"/>
+        </w:rPr>
+        <w:t>PriorityQueue</w:t>
+      </w:r>
+      <w:r>
+        <w:rPr>
+          <w:highlight w:val="yellow"/>
+        </w:rPr>
+        <w:t>Example1_Class</w:t>
+      </w:r>
+    </w:p>
+    <w:p>
+      <w:pPr>
+        <w:pStyle w:val="Heading3"/>
+      </w:pPr>
+      <w:proofErr w:type="spellStart"/>
+      <w:r>
+        <w:t>ArrayDeque</w:t>
+      </w:r>
+      <w:proofErr w:type="spellEnd"/>
+      <w:r>
+        <w:t>&lt;E&gt;</w:t>
+      </w:r>
+    </w:p>
+    <w:p>
+      <w:pPr>
+        <w:pStyle w:val="ListParagraph"/>
+        <w:numPr>
+          <w:ilvl w:val="0"/>
+          <w:numId w:val="2"/>
+        </w:numPr>
+      </w:pPr>
+      <w:r>
+        <w:t>It is an implementation of double ended queue data structure with array representation.</w:t>
+      </w:r>
+    </w:p>
+    <w:p>
+      <w:pPr>
+        <w:pStyle w:val="ListParagraph"/>
+        <w:numPr>
+          <w:ilvl w:val="0"/>
+          <w:numId w:val="2"/>
+        </w:numPr>
+      </w:pPr>
+      <w:r>
+        <w:t>It allows both insertion and deletion at both ends because it is implements deque interface.</w:t>
+      </w:r>
+    </w:p>
+    <w:p>
+      <w:pPr>
+        <w:pStyle w:val="ListParagraph"/>
+        <w:numPr>
+          <w:ilvl w:val="0"/>
+          <w:numId w:val="2"/>
+        </w:numPr>
+      </w:pPr>
+      <w:r>
+        <w:t>It allows duplicate elements</w:t>
+      </w:r>
+    </w:p>
+    <w:p>
+      <w:pPr>
+        <w:pStyle w:val="ListParagraph"/>
+        <w:numPr>
+          <w:ilvl w:val="0"/>
+          <w:numId w:val="2"/>
+        </w:numPr>
+      </w:pPr>
+      <w:r>
+        <w:t>It does not allow null value</w:t>
+      </w:r>
+    </w:p>
+    <w:p>
+      <w:pPr>
+        <w:pStyle w:val="ListParagraph"/>
+        <w:numPr>
+          <w:ilvl w:val="0"/>
+          <w:numId w:val="2"/>
+        </w:numPr>
+      </w:pPr>
+      <w:r>
+        <w:t>Initial capacity is 16</w:t>
+      </w:r>
+    </w:p>
+    <w:p>
+      <w:pPr>
+        <w:pStyle w:val="ListParagraph"/>
+        <w:numPr>
+          <w:ilvl w:val="0"/>
+          <w:numId w:val="2"/>
+        </w:numPr>
+      </w:pPr>
+      <w:r>
+        <w:t>Load factor is 100%</w:t>
+      </w:r>
+    </w:p>
+    <w:p>
+      <w:r>
+        <w:rPr>
+          <w:highlight w:val="yellow"/>
+        </w:rPr>
+        <w:t xml:space="preserve">Refer Code Snippet: </w:t>
+      </w:r>
+      <w:r>
+        <w:rPr>
+          <w:highlight w:val="yellow"/>
+        </w:rPr>
+        <w:t>ArrayDe</w:t>
+      </w:r>
+      <w:r>
+        <w:rPr>
+          <w:highlight w:val="yellow"/>
+        </w:rPr>
+        <w:t>QueueExample1_Class</w:t>
+      </w:r>
+    </w:p>
+    <w:p>
+      <w:pPr>
+        <w:pStyle w:val="Heading2"/>
+      </w:pPr>
+      <w:r>
+        <w:lastRenderedPageBreak/>
+        <w:t>Utility Collections</w:t>
+      </w:r>
+    </w:p>
+    <w:p>
+      <w:pPr>
+        <w:pStyle w:val="ListParagraph"/>
+        <w:numPr>
+          <w:ilvl w:val="0"/>
+          <w:numId w:val="2"/>
+        </w:numPr>
+      </w:pPr>
+      <w:proofErr w:type="gramStart"/>
+      <w:r>
+        <w:t>Iterator(</w:t>
+      </w:r>
+      <w:proofErr w:type="gramEnd"/>
+      <w:r>
+        <w:t>Interface)</w:t>
+      </w:r>
+    </w:p>
+    <w:p>
+      <w:pPr>
+        <w:pStyle w:val="ListParagraph"/>
+        <w:numPr>
+          <w:ilvl w:val="0"/>
+          <w:numId w:val="2"/>
+        </w:numPr>
+      </w:pPr>
+      <w:proofErr w:type="spellStart"/>
+      <w:r>
+        <w:t>ListIterator</w:t>
+      </w:r>
+      <w:proofErr w:type="spellEnd"/>
+      <w:r>
+        <w:t>(interface)</w:t>
+      </w:r>
+    </w:p>
+    <w:p>
+      <w:pPr>
+        <w:pStyle w:val="ListParagraph"/>
+        <w:numPr>
+          <w:ilvl w:val="0"/>
+          <w:numId w:val="2"/>
+        </w:numPr>
+      </w:pPr>
+      <w:proofErr w:type="spellStart"/>
+      <w:r>
+        <w:t>Map.Entry</w:t>
+      </w:r>
+      <w:proofErr w:type="spellEnd"/>
+      <w:r>
+        <w:t>(Here Entry is an inner interface of MAP Interface)</w:t>
+      </w:r>
+    </w:p>
+    <w:p>
+      <w:pPr>
+        <w:pStyle w:val="ListParagraph"/>
+        <w:numPr>
+          <w:ilvl w:val="0"/>
+          <w:numId w:val="2"/>
+        </w:numPr>
+      </w:pPr>
+      <w:proofErr w:type="gramStart"/>
+      <w:r>
+        <w:t>Scanner(</w:t>
+      </w:r>
+      <w:proofErr w:type="gramEnd"/>
+      <w:r>
+        <w:t>Class)</w:t>
+      </w:r>
+    </w:p>
+    <w:p>
+      <w:pPr>
+        <w:pStyle w:val="ListParagraph"/>
+        <w:numPr>
+          <w:ilvl w:val="0"/>
+          <w:numId w:val="2"/>
+        </w:numPr>
+      </w:pPr>
+      <w:r>
+        <w:t>Collections(class)</w:t>
+      </w:r>
+    </w:p>
+    <w:p>
+      <w:pPr>
+        <w:pStyle w:val="ListParagraph"/>
+        <w:numPr>
+          <w:ilvl w:val="0"/>
+          <w:numId w:val="2"/>
+        </w:numPr>
+      </w:pPr>
+      <w:r>
+        <w:t>Comparator(interface)</w:t>
+      </w:r>
+    </w:p>
+    <w:p>
+      <w:pPr>
+        <w:pStyle w:val="Heading3"/>
+      </w:pPr>
+      <w:r>
+        <w:t>Iterator(interface)</w:t>
+      </w:r>
+    </w:p>
+    <w:p>
+      <w:pPr>
+        <w:ind w:left="720"/>
+      </w:pPr>
+      <w:r>
+        <w:t>It is used to iterate elements of a collection.</w:t>
+      </w:r>
+    </w:p>
+    <w:p>
+      <w:pPr>
+        <w:ind w:left="720"/>
+      </w:pPr>
+      <w:r>
+        <w:rPr>
+          <w:highlight w:val="yellow"/>
+        </w:rPr>
+        <w:t xml:space="preserve">Refer Code Snippet: </w:t>
+      </w:r>
+      <w:r>
+        <w:rPr>
+          <w:highlight w:val="yellow"/>
+        </w:rPr>
+        <w:t>IteratorInterface</w:t>
+      </w:r>
+      <w:r>
+        <w:rPr>
+          <w:highlight w:val="yellow"/>
+        </w:rPr>
+        <w:t>Example1_Class</w:t>
+      </w:r>
+    </w:p>
+    <w:p>
+      <w:pPr>
+        <w:ind w:left="720"/>
+      </w:pPr>
+      <w:r>
+        <w:t>Elements of a collection can also be iterated with enhanced for loop. Refer same example.</w:t>
+      </w:r>
+    </w:p>
+    <w:p/>
+    <w:p>
+      <w:pPr>
+        <w:pStyle w:val="Heading3"/>
+      </w:pPr>
+      <w:proofErr w:type="spellStart"/>
+      <w:r>
+        <w:t>ListIterator</w:t>
+      </w:r>
+      <w:proofErr w:type="spellEnd"/>
+      <w:r>
+        <w:t>(interface)</w:t>
+      </w:r>
+    </w:p>
+    <w:p>
+      <w:r>
+        <w:tab/>
+      </w:r>
+      <w:r>
+        <w:t xml:space="preserve">It is also same as </w:t>
+      </w:r>
+      <w:proofErr w:type="gramStart"/>
+      <w:r>
+        <w:t>above</w:t>
+      </w:r>
+      <w:proofErr w:type="gramEnd"/>
+      <w:r>
+        <w:t xml:space="preserve"> but it works with </w:t>
+      </w:r>
+      <w:proofErr w:type="spellStart"/>
+      <w:r>
+        <w:t>ArrayList</w:t>
+      </w:r>
+      <w:proofErr w:type="spellEnd"/>
+      <w:r>
+        <w:t xml:space="preserve"> and LinkedList. It supports both forward and backward directions.</w:t>
+      </w:r>
+    </w:p>
+    <w:p/>
+    <w:p>
+      <w:pPr>
+        <w:pStyle w:val="Heading3"/>
+      </w:pPr>
+      <w:proofErr w:type="spellStart"/>
+      <w:r>
+        <w:t>Map.Entry</w:t>
+      </w:r>
+      <w:proofErr w:type="spellEnd"/>
+    </w:p>
+    <w:p>
+      <w:r>
+        <w:t>Entry is an inner interface of MAP interface. It is used to get the keys and values of MAP While iterating two dimensional collections.</w:t>
+      </w:r>
+    </w:p>
+    <w:p>
+      <w:r>
+        <w:rPr>
+          <w:highlight w:val="yellow"/>
+        </w:rPr>
+        <w:t xml:space="preserve">Refer Code Snippet: </w:t>
+      </w:r>
+      <w:r>
+        <w:rPr>
+          <w:highlight w:val="yellow"/>
+        </w:rPr>
+        <w:t>MAPEntry</w:t>
+      </w:r>
+      <w:r>
+        <w:rPr>
+          <w:highlight w:val="yellow"/>
+        </w:rPr>
+        <w:t>Example1_Class</w:t>
+      </w:r>
+    </w:p>
+    <w:p/>
+    <w:p>
+      <w:pPr>
+        <w:pStyle w:val="Heading3"/>
+      </w:pPr>
+      <w:r>
+        <w:t>Scanner Class</w:t>
+      </w:r>
+    </w:p>
+    <w:p>
+      <w:r>
+        <w:t>This is used to enter the input from console.</w:t>
+      </w:r>
+    </w:p>
+    <w:p>
+      <w:r>
+        <w:rPr>
+          <w:highlight w:val="yellow"/>
+        </w:rPr>
+        <w:t xml:space="preserve">Refer Code Snippet: </w:t>
+      </w:r>
+      <w:r>
+        <w:rPr>
+          <w:highlight w:val="yellow"/>
+        </w:rPr>
+        <w:t>ScannerClass</w:t>
+      </w:r>
+      <w:r>
+        <w:rPr>
+          <w:highlight w:val="yellow"/>
+        </w:rPr>
+        <w:t>Example1_Class</w:t>
+      </w:r>
+    </w:p>
+    <w:p/>
+    <w:p/>
+    <w:p/>
     <w:p/>
     <w:p/>
     <w:p/>
@@ -2430,6 +3204,28 @@
       <w:szCs w:val="26"/>
     </w:rPr>
   </w:style>
+  <w:style w:type="paragraph" w:styleId="Heading3">
+    <w:name w:val="heading 3"/>
+    <w:basedOn w:val="Normal"/>
+    <w:next w:val="Normal"/>
+    <w:link w:val="Heading3Char"/>
+    <w:uiPriority w:val="9"/>
+    <w:unhideWhenUsed/>
+    <w:qFormat/>
+    <w:rsid w:val="00D845F2"/>
+    <w:pPr>
+      <w:keepNext/>
+      <w:keepLines/>
+      <w:spacing w:before="40" w:after="0"/>
+      <w:outlineLvl w:val="2"/>
+    </w:pPr>
+    <w:rPr>
+      <w:rFonts w:asciiTheme="majorHAnsi" w:eastAsiaTheme="majorEastAsia" w:hAnsiTheme="majorHAnsi" w:cstheme="majorBidi"/>
+      <w:color w:val="1F3763" w:themeColor="accent1" w:themeShade="7F"/>
+      <w:sz w:val="24"/>
+      <w:szCs w:val="24"/>
+    </w:rPr>
+  </w:style>
   <w:style w:type="character" w:default="1" w:styleId="DefaultParagraphFont">
     <w:name w:val="Default Paragraph Font"/>
     <w:uiPriority w:val="1"/>
@@ -2604,6 +3400,19 @@
       <w:color w:val="2F5496" w:themeColor="accent1" w:themeShade="BF"/>
       <w:sz w:val="26"/>
       <w:szCs w:val="26"/>
+    </w:rPr>
+  </w:style>
+  <w:style w:type="character" w:customStyle="1" w:styleId="Heading3Char">
+    <w:name w:val="Heading 3 Char"/>
+    <w:basedOn w:val="DefaultParagraphFont"/>
+    <w:link w:val="Heading3"/>
+    <w:uiPriority w:val="9"/>
+    <w:rsid w:val="00D845F2"/>
+    <w:rPr>
+      <w:rFonts w:asciiTheme="majorHAnsi" w:eastAsiaTheme="majorEastAsia" w:hAnsiTheme="majorHAnsi" w:cstheme="majorBidi"/>
+      <w:color w:val="1F3763" w:themeColor="accent1" w:themeShade="7F"/>
+      <w:sz w:val="24"/>
+      <w:szCs w:val="24"/>
     </w:rPr>
   </w:style>
 </w:styles>

</xml_diff>